<commit_message>
Début de la présentation ppt
</commit_message>
<xml_diff>
--- a/Docs/Évaluations et annotations.docx
+++ b/Docs/Évaluations et annotations.docx
@@ -41,7 +41,15 @@
         <w:t>Concernant l’Onset Detection, nous avons comparé le nombre et les instants des onset détectés comparés avec les onsets attendus.</w:t>
       </w:r>
       <w:r>
-        <w:t xml:space="preserve"> La stratégie est d’appairer les onsets détectés et annotés qui sont proches deux à deux. S’il reste des onsets non appairés, il s’agit de fausses détections ou de détections manquées selon que l’onset seul est respectivement détecté ou annotés.</w:t>
+        <w:t xml:space="preserve"> La stratégie est d’appairer les onsets détectés et annotés qui sont proches deux à deux. S’il reste des onsets non </w:t>
+      </w:r>
+      <w:proofErr w:type="spellStart"/>
+      <w:r>
+        <w:t>appairés</w:t>
+      </w:r>
+      <w:proofErr w:type="spellEnd"/>
+      <w:r>
+        <w:t>, il s’agit de fausses détections ou de détections manquées selon que l’onset seul est respectivement détecté ou annotés.</w:t>
       </w:r>
       <w:r>
         <w:t xml:space="preserve"> Les offsets ne sont ni annotés ni évalués.</w:t>
@@ -68,7 +76,7 @@
             <o:lock v:ext="edit" aspectratio="t"/>
           </v:shapetype>
           <v:shape id="_x0000_i1025" type="#_x0000_t75" style="width:453.05pt;height:333.5pt">
-            <v:imagedata r:id="rId4" o:title="annotation_onsets"/>
+            <v:imagedata r:id="rId5" o:title="annotation_onsets"/>
           </v:shape>
         </w:pict>
       </w:r>
@@ -179,13 +187,7 @@
               </w:rPr>
             </w:pPr>
             <w:r>
-              <w:t xml:space="preserve">Taux de </w:t>
-            </w:r>
-            <w:r>
-              <w:t>détections manquées</w:t>
-            </w:r>
-            <w:r>
-              <w:t xml:space="preserve"> : </w:t>
+              <w:t xml:space="preserve">Taux de détections manquées : </w:t>
             </w:r>
           </w:p>
           <w:p/>
@@ -252,13 +254,7 @@
               </w:rPr>
             </w:pPr>
             <w:r>
-              <w:t>Taux de</w:t>
-            </w:r>
-            <w:r>
-              <w:t xml:space="preserve"> réussite</w:t>
-            </w:r>
-            <w:r>
-              <w:t xml:space="preserve">: </w:t>
+              <w:t xml:space="preserve">Taux de réussite: </w:t>
             </w:r>
           </w:p>
           <w:p/>
@@ -364,22 +360,12 @@
         <w:rPr>
           <w:rStyle w:val="Emphaseintense"/>
         </w:rPr>
-        <w:lastRenderedPageBreak/>
-        <w:t>Analyse Rythmique</w:t>
-      </w:r>
-      <w:r>
-        <w:rPr>
-          <w:rStyle w:val="Emphaseintense"/>
-        </w:rPr>
-        <w:t> :</w:t>
-      </w:r>
-    </w:p>
-    <w:p>
-      <w:r>
-        <w:t>Concernant</w:t>
-      </w:r>
-      <w:r>
-        <w:t xml:space="preserve"> l’Analyse Rythmique, on se base sur le même algorithme que pour l’onset détection au niveau de l’appairage. Pour chaque couple annotation-détection, on compare les durées de la note correspondante. Si cette note est suivie d’un silence car un offset a été détecté directement après, on ajoute la durée du silence à la durée de la note détecté :</w:t>
+        <w:t>Analyse Rythmique :</w:t>
+      </w:r>
+    </w:p>
+    <w:p>
+      <w:r>
+        <w:t>Concernant l’Analyse Rythmique, on se base sur le même algorithme que pour l’onset détection au niveau de l’appairage. Pour chaque couple annotation-détection, on compare les durées de la note correspondante. Si cette note est suivie d’un silence car un offset a été détecté directement après, on ajoute la durée du silence à la durée de la note détecté :</w:t>
       </w:r>
     </w:p>
     <w:p>
@@ -457,7 +443,7 @@
                           </pic:cNvPicPr>
                         </pic:nvPicPr>
                         <pic:blipFill>
-                          <a:blip r:embed="rId5">
+                          <a:blip r:embed="rId6">
                             <a:extLst>
                               <a:ext uri="{28A0092B-C50C-407E-A947-70E740481C1C}">
                                 <a14:useLocalDpi xmlns:a14="http://schemas.microsoft.com/office/drawing/2010/main" val="0"/>
@@ -486,7 +472,7 @@
                           </pic:cNvPicPr>
                         </pic:nvPicPr>
                         <pic:blipFill>
-                          <a:blip r:embed="rId6">
+                          <a:blip r:embed="rId7">
                             <a:extLst>
                               <a:ext uri="{28A0092B-C50C-407E-A947-70E740481C1C}">
                                 <a14:useLocalDpi xmlns:a14="http://schemas.microsoft.com/office/drawing/2010/main" val="0"/>
@@ -515,17 +501,17 @@
           </mc:Choice>
           <mc:Fallback>
             <w:pict>
-              <v:group w14:anchorId="79ACD6B9" id="Groupe 4" o:spid="_x0000_s1026" style="width:99.8pt;height:51.75pt;mso-position-horizontal-relative:char;mso-position-vertical-relative:line" coordsize="12677,6572" o:gfxdata="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">
+              <v:group w14:anchorId="2D447F2D" id="Groupe 4" o:spid="_x0000_s1026" style="width:99.8pt;height:51.75pt;mso-position-horizontal-relative:char;mso-position-vertical-relative:line" coordsize="12677,6572" o:gfxdata="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">
                 <v:shape id="Égal 3" o:spid="_x0000_s1027" style="position:absolute;left:5262;top:2329;width:2588;height:1897;visibility:visible;mso-wrap-style:square;v-text-anchor:middle" coordsize="258793,189781" o:gfxdata="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" path="m34303,39095r190187,l224490,83731r-190187,l34303,39095xm34303,106050r190187,l224490,150686r-190187,l34303,106050xe" fillcolor="black [3200]" stroked="f" strokeweight="1pt">
                   <v:stroke joinstyle="miter"/>
                   <v:path arrowok="t" o:connecttype="custom" o:connectlocs="34303,39095;224490,39095;224490,83731;34303,83731;34303,39095;34303,106050;224490,106050;224490,150686;34303,150686;34303,106050" o:connectangles="0,0,0,0,0,0,0,0,0,0"/>
                 </v:shape>
                 <v:shape id="Image 2" o:spid="_x0000_s1028" type="#_x0000_t75" style="position:absolute;left:9057;width:3620;height:6572;visibility:visible;mso-wrap-style:square" o:gfxdata="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">
-                  <v:imagedata r:id="rId7" o:title=""/>
+                  <v:imagedata r:id="rId8" o:title=""/>
                   <v:path arrowok="t"/>
                 </v:shape>
                 <v:shape id="Image 1" o:spid="_x0000_s1029" type="#_x0000_t75" style="position:absolute;width:4381;height:6477;visibility:visible;mso-wrap-style:square" o:gfxdata="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">
-                  <v:imagedata r:id="rId8" o:title=""/>
+                  <v:imagedata r:id="rId9" o:title=""/>
                   <v:path arrowok="t"/>
                 </v:shape>
                 <w10:anchorlock/>
@@ -557,14 +543,22 @@
         <w:t xml:space="preserve">On calcule ensuite la matrice de confusion et </w:t>
       </w:r>
       <w:r>
-        <w:t>utilise le taux de comparaison exacte comme indicateur de performance de l’AR. Cet indicateur est donc relatif au taux de réussite pour l’OD.</w:t>
-      </w:r>
-    </w:p>
-    <w:p>
+        <w:t xml:space="preserve">utilise le taux de comparaison exacte comme indicateur de performance de l’AR. Cet indicateur est </w:t>
+      </w:r>
+      <w:bookmarkStart w:id="0" w:name="_GoBack"/>
+      <w:bookmarkEnd w:id="0"/>
+      <w:r>
+        <w:t>donc relatif au taux de réussite pour l’OD.</w:t>
+      </w:r>
+    </w:p>
+    <w:p>
+      <w:pPr>
+        <w:jc w:val="center"/>
+      </w:pPr>
       <w:r>
         <w:pict>
-          <v:shape id="_x0000_i1026" type="#_x0000_t75" style="width:453.75pt;height:470.7pt">
-            <v:imagedata r:id="rId9" o:title="confusion_durees"/>
+          <v:shape id="_x0000_i1026" type="#_x0000_t75" style="width:428.6pt;height:444.9pt">
+            <v:imagedata r:id="rId10" o:title="confusion_durees"/>
           </v:shape>
         </w:pict>
       </w:r>
@@ -580,27 +574,12 @@
           <w:rStyle w:val="Emphaseintense"/>
         </w:rPr>
         <w:lastRenderedPageBreak/>
-        <w:t xml:space="preserve">Analyse </w:t>
-      </w:r>
-      <w:r>
-        <w:rPr>
-          <w:rStyle w:val="Emphaseintense"/>
-        </w:rPr>
-        <w:t>Harmonique</w:t>
-      </w:r>
-      <w:r>
-        <w:rPr>
-          <w:rStyle w:val="Emphaseintense"/>
-        </w:rPr>
-        <w:t> :</w:t>
-      </w:r>
-    </w:p>
-    <w:p>
-      <w:r>
-        <w:t>Concernant</w:t>
-      </w:r>
-      <w:r>
-        <w:t xml:space="preserve"> l’analyse harmonique, on utilise exactement le même procédé que pour l’analyse rythmique cependant, il n’y a pas de fusion avec les notes « silencieuses », elles sont simplement ignorées. On compare séparément les octaves et les tons (do, do#, ré, etc…).</w:t>
+        <w:t>Analyse Harmonique :</w:t>
+      </w:r>
+    </w:p>
+    <w:p>
+      <w:r>
+        <w:t>Concernant l’analyse harmonique, on utilise exactement le même procédé que pour l’analyse rythmique cependant, il n’y a pas de fusion avec les notes « silencieuses », elles sont simplement ignorées. On compare séparément les octaves et les tons (do, do#, ré, etc…).</w:t>
       </w:r>
     </w:p>
     <w:p>
@@ -610,7 +589,7 @@
         </w:rPr>
         <w:pict>
           <v:shape id="_x0000_s1026" type="#_x0000_t75" style="position:absolute;margin-left:-44.85pt;margin-top:40.9pt;width:335.5pt;height:340.6pt;z-index:251659264;mso-position-horizontal-relative:text;mso-position-vertical-relative:text;mso-width-relative:page;mso-height-relative:page">
-            <v:imagedata r:id="rId10" o:title="confusion_tons" croptop="1870f" cropbottom="2970f" cropleft="5302f" cropright="6777f"/>
+            <v:imagedata r:id="rId11" o:title="confusion_tons" croptop="1870f" cropbottom="2970f" cropleft="5302f" cropright="6777f"/>
             <w10:wrap type="square"/>
           </v:shape>
         </w:pict>
@@ -621,19 +600,13 @@
         </w:rPr>
         <w:pict>
           <v:shape id="_x0000_s1027" type="#_x0000_t75" style="position:absolute;margin-left:291.8pt;margin-top:49.45pt;width:204.7pt;height:209.9pt;z-index:251661312;mso-position-horizontal-relative:text;mso-position-vertical-relative:text;mso-width-relative:page;mso-height-relative:page">
-            <v:imagedata r:id="rId11" o:title="confusion_octaves" croptop="6037f" cropbottom="7296f" cropright="4108f"/>
+            <v:imagedata r:id="rId12" o:title="confusion_octaves" croptop="6037f" cropbottom="7296f" cropright="4108f"/>
             <w10:wrap type="square"/>
           </v:shape>
         </w:pict>
       </w:r>
       <w:r>
-        <w:t xml:space="preserve">Là encore on garde pour indicateur, </w:t>
-      </w:r>
-      <w:r>
-        <w:t>le taux de comparaison exacte</w:t>
-      </w:r>
-      <w:r>
-        <w:t xml:space="preserve"> de la matrice de confusion. Cet indicateur est lui aussi relatif au taux de succès d’onset detection.</w:t>
+        <w:t>Là encore on garde pour indicateur, le taux de comparaison exacte de la matrice de confusion. Cet indicateur est lui aussi relatif au taux de succès d’onset detection.</w:t>
       </w:r>
     </w:p>
     <w:p/>
@@ -645,10 +618,6 @@
     <w:p/>
     <w:p/>
     <w:p/>
-    <w:p>
-      <w:bookmarkStart w:id="0" w:name="_GoBack"/>
-      <w:bookmarkEnd w:id="0"/>
-    </w:p>
     <w:p/>
     <w:p>
       <w:pPr>
@@ -658,7 +627,455 @@
         <w:t>Constitution d’une base de données annotée</w:t>
       </w:r>
     </w:p>
+    <w:p>
+      <w:r>
+        <w:t>Pour évaluer les performances de nos algorithmes selon les indicateurs décrits précédemment, nous avons besoin de constituer une base de données annotés et répondant à nos critères.</w:t>
+      </w:r>
+    </w:p>
+    <w:p>
+      <w:pPr>
+        <w:rPr>
+          <w:rStyle w:val="Emphaseintense"/>
+        </w:rPr>
+      </w:pPr>
+      <w:r>
+        <w:rPr>
+          <w:rStyle w:val="Emphaseintense"/>
+        </w:rPr>
+        <w:t>Ajout d’un morceau à la base :</w:t>
+      </w:r>
+    </w:p>
+    <w:p>
+      <w:pPr>
+        <w:pStyle w:val="Paragraphedeliste"/>
+        <w:numPr>
+          <w:ilvl w:val="0"/>
+          <w:numId w:val="1"/>
+        </w:numPr>
+      </w:pPr>
+      <w:r>
+        <w:t>Enregistrement d’un son (morceau joué à la guitare) dans des condition</w:t>
+      </w:r>
+      <w:r>
+        <w:t>s</w:t>
+      </w:r>
+      <w:r>
+        <w:t xml:space="preserve"> optimal</w:t>
+      </w:r>
+      <w:r>
+        <w:t>es</w:t>
+      </w:r>
+      <w:r>
+        <w:t xml:space="preserve"> (micro interne du PC relié directement à l’amplificateur). L’enregistrement doit être effectué en rythme (au métronome), sans erreurs ou approximation</w:t>
+      </w:r>
+      <w:r>
+        <w:t>. Ces conditions sont aussi valable dans le cas où un tiers utiliserait l’application.</w:t>
+      </w:r>
+    </w:p>
+    <w:p>
+      <w:pPr>
+        <w:pStyle w:val="Paragraphedeliste"/>
+        <w:numPr>
+          <w:ilvl w:val="0"/>
+          <w:numId w:val="1"/>
+        </w:numPr>
+      </w:pPr>
+      <w:r>
+        <w:t>Rédaction manuelle d’une partition (au format GP4 ou 5) servant de référence. Cette partition correspond au morceau effectivement joué et non au morceau original qui a été reproduit quand c’est le cas.</w:t>
+      </w:r>
+    </w:p>
+    <w:p>
+      <w:pPr>
+        <w:pStyle w:val="Paragraphedeliste"/>
+        <w:numPr>
+          <w:ilvl w:val="0"/>
+          <w:numId w:val="1"/>
+        </w:numPr>
+      </w:pPr>
+      <w:r>
+        <w:t>Ajout du morceau aux scripts et lancement de l’algorithme actuel d’onset detection.</w:t>
+      </w:r>
+    </w:p>
+    <w:p>
+      <w:pPr>
+        <w:pStyle w:val="Paragraphedeliste"/>
+        <w:numPr>
+          <w:ilvl w:val="0"/>
+          <w:numId w:val="1"/>
+        </w:numPr>
+      </w:pPr>
+      <w:r>
+        <w:t xml:space="preserve">La sortie de cet </w:t>
+      </w:r>
+      <w:r>
+        <w:t>algorithme est une liste d’onset erronées. Il faut ensuite manuellement ajouter les onsets manquants</w:t>
+      </w:r>
+      <w:r>
+        <w:t xml:space="preserve"> et retirer les onsets faussement détectés en se basant sur la partition.</w:t>
+      </w:r>
+    </w:p>
+    <w:p>
+      <w:pPr>
+        <w:pStyle w:val="Paragraphedeliste"/>
+        <w:numPr>
+          <w:ilvl w:val="0"/>
+          <w:numId w:val="1"/>
+        </w:numPr>
+      </w:pPr>
+      <w:r>
+        <w:lastRenderedPageBreak/>
+        <w:t>Réda</w:t>
+      </w:r>
+      <w:r>
+        <w:t>c</w:t>
+      </w:r>
+      <w:r>
+        <w:t>tion du fichier « expected.txt » qui sera lu par l’algorithme d’évaluation</w:t>
+      </w:r>
+      <w:r>
+        <w:t>. Ce fichier est construit comme suit (un élément décrit [] correspond à 1 carac</w:t>
+      </w:r>
+      <w:r>
+        <w:t>tè</w:t>
+      </w:r>
+      <w:r>
+        <w:t>re ou un entier.</w:t>
+      </w:r>
+      <w:r>
+        <w:t xml:space="preserve"> Les référence</w:t>
+      </w:r>
+      <w:r>
+        <w:t>s</w:t>
+      </w:r>
+      <w:r>
+        <w:t xml:space="preserve"> de solfège sont en notation </w:t>
+      </w:r>
+      <w:r>
+        <w:t>anglo-saxonne</w:t>
+      </w:r>
+      <w:r>
+        <w:t>)</w:t>
+      </w:r>
+      <w:r>
+        <w:t>.</w:t>
+      </w:r>
+    </w:p>
+    <w:tbl>
+      <w:tblPr>
+        <w:tblStyle w:val="Grilledutableau"/>
+        <w:tblW w:w="10012" w:type="dxa"/>
+        <w:tblInd w:w="-714" w:type="dxa"/>
+        <w:tblLayout w:type="fixed"/>
+        <w:tblLook w:val="04A0" w:firstRow="1" w:lastRow="0" w:firstColumn="1" w:lastColumn="0" w:noHBand="0" w:noVBand="1"/>
+      </w:tblPr>
+      <w:tblGrid>
+        <w:gridCol w:w="709"/>
+        <w:gridCol w:w="1560"/>
+        <w:gridCol w:w="425"/>
+        <w:gridCol w:w="2170"/>
+        <w:gridCol w:w="470"/>
+        <w:gridCol w:w="1329"/>
+        <w:gridCol w:w="1417"/>
+        <w:gridCol w:w="1932"/>
+      </w:tblGrid>
+      <w:tr>
+        <w:tc>
+          <w:tcPr>
+            <w:tcW w:w="709" w:type="dxa"/>
+          </w:tcPr>
+          <w:p>
+            <w:r>
+              <w:t>Ligne</w:t>
+            </w:r>
+          </w:p>
+        </w:tc>
+        <w:tc>
+          <w:tcPr>
+            <w:tcW w:w="9303" w:type="dxa"/>
+            <w:gridSpan w:val="7"/>
+          </w:tcPr>
+          <w:p>
+            <w:r>
+              <w:t>Fichier « expected.txt »</w:t>
+            </w:r>
+          </w:p>
+        </w:tc>
+      </w:tr>
+      <w:tr>
+        <w:tc>
+          <w:tcPr>
+            <w:tcW w:w="709" w:type="dxa"/>
+          </w:tcPr>
+          <w:p>
+            <w:r>
+              <w:t>1</w:t>
+            </w:r>
+          </w:p>
+        </w:tc>
+        <w:tc>
+          <w:tcPr>
+            <w:tcW w:w="9303" w:type="dxa"/>
+            <w:gridSpan w:val="7"/>
+          </w:tcPr>
+          <w:p>
+            <w:r>
+              <w:t>[#notes]</w:t>
+            </w:r>
+          </w:p>
+        </w:tc>
+      </w:tr>
+      <w:tr>
+        <w:tc>
+          <w:tcPr>
+            <w:tcW w:w="709" w:type="dxa"/>
+          </w:tcPr>
+          <w:p>
+            <w:r>
+              <w:t>2</w:t>
+            </w:r>
+          </w:p>
+        </w:tc>
+        <w:tc>
+          <w:tcPr>
+            <w:tcW w:w="9303" w:type="dxa"/>
+            <w:gridSpan w:val="7"/>
+          </w:tcPr>
+          <w:p>
+            <w:r>
+              <w:t>[tempo]</w:t>
+            </w:r>
+          </w:p>
+        </w:tc>
+      </w:tr>
+      <w:tr>
+        <w:tc>
+          <w:tcPr>
+            <w:tcW w:w="709" w:type="dxa"/>
+          </w:tcPr>
+          <w:p>
+            <w:r>
+              <w:t>3</w:t>
+            </w:r>
+          </w:p>
+        </w:tc>
+        <w:tc>
+          <w:tcPr>
+            <w:tcW w:w="1560" w:type="dxa"/>
+          </w:tcPr>
+          <w:p>
+            <w:r>
+              <w:t>[Échantillon de l’onset n°1]</w:t>
+            </w:r>
+          </w:p>
+        </w:tc>
+        <w:tc>
+          <w:tcPr>
+            <w:tcW w:w="425" w:type="dxa"/>
+          </w:tcPr>
+          <w:p>
+            <w:r>
+              <w:t>\t</w:t>
+            </w:r>
+          </w:p>
+        </w:tc>
+        <w:tc>
+          <w:tcPr>
+            <w:tcW w:w="2170" w:type="dxa"/>
+          </w:tcPr>
+          <w:p>
+            <w:r>
+              <w:t>[durée de la note en nombre de double croche]</w:t>
+            </w:r>
+          </w:p>
+        </w:tc>
+        <w:tc>
+          <w:tcPr>
+            <w:tcW w:w="470" w:type="dxa"/>
+          </w:tcPr>
+          <w:p>
+            <w:r>
+              <w:t>\t</w:t>
+            </w:r>
+          </w:p>
+        </w:tc>
+        <w:tc>
+          <w:tcPr>
+            <w:tcW w:w="1329" w:type="dxa"/>
+          </w:tcPr>
+          <w:p>
+            <w:r>
+              <w:t>[Ton</w:t>
+            </w:r>
+            <w:r>
+              <w:t xml:space="preserve"> (A…G)</w:t>
+            </w:r>
+            <w:r>
+              <w:t>]</w:t>
+            </w:r>
+          </w:p>
+        </w:tc>
+        <w:tc>
+          <w:tcPr>
+            <w:tcW w:w="1417" w:type="dxa"/>
+          </w:tcPr>
+          <w:p>
+            <w:r>
+              <w:t>[# ou espace]</w:t>
+            </w:r>
+          </w:p>
+        </w:tc>
+        <w:tc>
+          <w:tcPr>
+            <w:tcW w:w="1932" w:type="dxa"/>
+          </w:tcPr>
+          <w:p>
+            <w:r>
+              <w:t>[octave de la note</w:t>
+            </w:r>
+            <w:r>
+              <w:t>]</w:t>
+            </w:r>
+          </w:p>
+        </w:tc>
+      </w:tr>
+      <w:tr>
+        <w:tc>
+          <w:tcPr>
+            <w:tcW w:w="709" w:type="dxa"/>
+          </w:tcPr>
+          <w:p>
+            <w:r>
+              <w:t>4</w:t>
+            </w:r>
+          </w:p>
+        </w:tc>
+        <w:tc>
+          <w:tcPr>
+            <w:tcW w:w="9303" w:type="dxa"/>
+            <w:gridSpan w:val="7"/>
+          </w:tcPr>
+          <w:p>
+            <w:r>
+              <w:t>Idem pour la note n°2</w:t>
+            </w:r>
+          </w:p>
+        </w:tc>
+      </w:tr>
+      <w:tr>
+        <w:tc>
+          <w:tcPr>
+            <w:tcW w:w="10012" w:type="dxa"/>
+            <w:gridSpan w:val="8"/>
+          </w:tcPr>
+          <w:p>
+            <w:r>
+              <w:t>Etc…</w:t>
+            </w:r>
+          </w:p>
+        </w:tc>
+      </w:tr>
+    </w:tbl>
     <w:p/>
+    <w:p>
+      <w:r>
+        <w:t>Toutes ces manipulat</w:t>
+      </w:r>
+      <w:r>
+        <w:t>ion</w:t>
+      </w:r>
+      <w:r>
+        <w:t>s</w:t>
+      </w:r>
+      <w:r>
+        <w:t xml:space="preserve"> prenne</w:t>
+      </w:r>
+      <w:r>
+        <w:t>nt</w:t>
+      </w:r>
+      <w:r>
+        <w:t xml:space="preserve"> du temps à effectuer (environ une demi-journée par morceau)</w:t>
+      </w:r>
+      <w:r>
+        <w:t>.</w:t>
+      </w:r>
+    </w:p>
+    <w:p>
+      <w:pPr>
+        <w:jc w:val="both"/>
+      </w:pPr>
+      <w:r>
+        <w:t>C’est la raison pour laquelle notre base de données est si restreinte. D’autre part, avant la mise en place de cette méthode et notamment l’</w:t>
+      </w:r>
+      <w:r>
+        <w:t>étape n°1, nous avions inséré dans notre base un morceau issu directement de la version CD (les 8 premières secondes de Day Tripper où</w:t>
+      </w:r>
+      <w:r>
+        <w:t xml:space="preserve"> uniquement de la guitare est jouée.) Cependant ce morceau est trop court</w:t>
+      </w:r>
+      <w:r>
+        <w:t xml:space="preserve"> pour qu’une bonne estimation du tempo soit faite</w:t>
+      </w:r>
+      <w:r>
+        <w:t>. Nous avions également inséré des morceaux générés à partir de la banque de sons du logiciel Guitar Pro</w:t>
+      </w:r>
+      <w:r>
+        <w:t>. Ces sons sont synthétiques et les partitions sont très simples.</w:t>
+      </w:r>
+      <w:r>
+        <w:t xml:space="preserve"> Notre logiciel obtient donc des résultats presque parfait (aux différence</w:t>
+      </w:r>
+      <w:r>
+        <w:t>s</w:t>
+      </w:r>
+      <w:r>
+        <w:t xml:space="preserve"> d’interprétation près comme le tempo).</w:t>
+      </w:r>
+      <w:r>
+        <w:t xml:space="preserve"> Cela prouve qu’en théorie les solutions choisies sont les bonnes et que les erreurs sont introduit par l’instrument réel et le musicien réel (</w:t>
+      </w:r>
+      <w:r>
+        <w:t>différences d’attaques, de timbres</w:t>
+      </w:r>
+      <w:r>
+        <w:t>, d’enveloppe</w:t>
+      </w:r>
+      <w:r>
+        <w:t>, erreurs de rythme, etc…)</w:t>
+      </w:r>
+      <w:r>
+        <w:t>. Notre logiciel est donc capable d’effectuer l’</w:t>
+      </w:r>
+      <w:r>
+        <w:t>opération inverse de G</w:t>
+      </w:r>
+      <w:r>
+        <w:t xml:space="preserve">uitar </w:t>
+      </w:r>
+      <w:r>
+        <w:t>P</w:t>
+      </w:r>
+      <w:r>
+        <w:t>ro à savoir : « créer une partition à partir d’un son synthétique ».</w:t>
+      </w:r>
+      <w:r>
+        <w:t xml:space="preserve"> Ces bons résultats ont été obtenus tôt dans notre projet, et notre travail</w:t>
+      </w:r>
+      <w:r>
+        <w:t xml:space="preserve"> par la suite </w:t>
+      </w:r>
+      <w:r>
+        <w:t>a</w:t>
+      </w:r>
+      <w:r>
+        <w:t xml:space="preserve"> été d’amélio</w:t>
+      </w:r>
+      <w:r>
+        <w:t>r</w:t>
+      </w:r>
+      <w:r>
+        <w:t>er les performances sur des morceaux réels.</w:t>
+      </w:r>
+    </w:p>
     <w:sectPr>
       <w:pgSz w:w="11906" w:h="16838"/>
       <w:pgMar w:top="1417" w:right="1417" w:bottom="1417" w:left="1417" w:header="708" w:footer="708" w:gutter="0"/>
@@ -667,6 +1084,100 @@
     </w:sectPr>
   </w:body>
 </w:document>
+</file>
+
+<file path=word/numbering.xml><?xml version="1.0" encoding="utf-8"?>
+<w:numbering xmlns:wpc="http://schemas.microsoft.com/office/word/2010/wordprocessingCanvas" xmlns:mc="http://schemas.openxmlformats.org/markup-compatibility/2006" xmlns:o="urn:schemas-microsoft-com:office:office" xmlns:r="http://schemas.openxmlformats.org/officeDocument/2006/relationships" xmlns:m="http://schemas.openxmlformats.org/officeDocument/2006/math" xmlns:v="urn:schemas-microsoft-com:vml" xmlns:wp14="http://schemas.microsoft.com/office/word/2010/wordprocessingDrawing" xmlns:wp="http://schemas.openxmlformats.org/drawingml/2006/wordprocessingDrawing" xmlns:w10="urn:schemas-microsoft-com:office:word" xmlns:w="http://schemas.openxmlformats.org/wordprocessingml/2006/main" xmlns:w14="http://schemas.microsoft.com/office/word/2010/wordml" xmlns:w15="http://schemas.microsoft.com/office/word/2012/wordml" xmlns:wpg="http://schemas.microsoft.com/office/word/2010/wordprocessingGroup" xmlns:wpi="http://schemas.microsoft.com/office/word/2010/wordprocessingInk" xmlns:wne="http://schemas.microsoft.com/office/word/2006/wordml" xmlns:wps="http://schemas.microsoft.com/office/word/2010/wordprocessingShape" mc:Ignorable="w14 w15 wp14">
+  <w:abstractNum w:abstractNumId="0">
+    <w:nsid w:val="3D470923"/>
+    <w:multiLevelType w:val="hybridMultilevel"/>
+    <w:tmpl w:val="57E417B0"/>
+    <w:lvl w:ilvl="0" w:tplc="040C000F">
+      <w:start w:val="1"/>
+      <w:numFmt w:val="decimal"/>
+      <w:lvlText w:val="%1."/>
+      <w:lvlJc w:val="left"/>
+      <w:pPr>
+        <w:ind w:left="720" w:hanging="360"/>
+      </w:pPr>
+    </w:lvl>
+    <w:lvl w:ilvl="1" w:tplc="040C0019" w:tentative="1">
+      <w:start w:val="1"/>
+      <w:numFmt w:val="lowerLetter"/>
+      <w:lvlText w:val="%2."/>
+      <w:lvlJc w:val="left"/>
+      <w:pPr>
+        <w:ind w:left="1440" w:hanging="360"/>
+      </w:pPr>
+    </w:lvl>
+    <w:lvl w:ilvl="2" w:tplc="040C001B" w:tentative="1">
+      <w:start w:val="1"/>
+      <w:numFmt w:val="lowerRoman"/>
+      <w:lvlText w:val="%3."/>
+      <w:lvlJc w:val="right"/>
+      <w:pPr>
+        <w:ind w:left="2160" w:hanging="180"/>
+      </w:pPr>
+    </w:lvl>
+    <w:lvl w:ilvl="3" w:tplc="040C000F" w:tentative="1">
+      <w:start w:val="1"/>
+      <w:numFmt w:val="decimal"/>
+      <w:lvlText w:val="%4."/>
+      <w:lvlJc w:val="left"/>
+      <w:pPr>
+        <w:ind w:left="2880" w:hanging="360"/>
+      </w:pPr>
+    </w:lvl>
+    <w:lvl w:ilvl="4" w:tplc="040C0019" w:tentative="1">
+      <w:start w:val="1"/>
+      <w:numFmt w:val="lowerLetter"/>
+      <w:lvlText w:val="%5."/>
+      <w:lvlJc w:val="left"/>
+      <w:pPr>
+        <w:ind w:left="3600" w:hanging="360"/>
+      </w:pPr>
+    </w:lvl>
+    <w:lvl w:ilvl="5" w:tplc="040C001B" w:tentative="1">
+      <w:start w:val="1"/>
+      <w:numFmt w:val="lowerRoman"/>
+      <w:lvlText w:val="%6."/>
+      <w:lvlJc w:val="right"/>
+      <w:pPr>
+        <w:ind w:left="4320" w:hanging="180"/>
+      </w:pPr>
+    </w:lvl>
+    <w:lvl w:ilvl="6" w:tplc="040C000F" w:tentative="1">
+      <w:start w:val="1"/>
+      <w:numFmt w:val="decimal"/>
+      <w:lvlText w:val="%7."/>
+      <w:lvlJc w:val="left"/>
+      <w:pPr>
+        <w:ind w:left="5040" w:hanging="360"/>
+      </w:pPr>
+    </w:lvl>
+    <w:lvl w:ilvl="7" w:tplc="040C0019" w:tentative="1">
+      <w:start w:val="1"/>
+      <w:numFmt w:val="lowerLetter"/>
+      <w:lvlText w:val="%8."/>
+      <w:lvlJc w:val="left"/>
+      <w:pPr>
+        <w:ind w:left="5760" w:hanging="360"/>
+      </w:pPr>
+    </w:lvl>
+    <w:lvl w:ilvl="8" w:tplc="040C001B" w:tentative="1">
+      <w:start w:val="1"/>
+      <w:numFmt w:val="lowerRoman"/>
+      <w:lvlText w:val="%9."/>
+      <w:lvlJc w:val="right"/>
+      <w:pPr>
+        <w:ind w:left="6480" w:hanging="180"/>
+      </w:pPr>
+    </w:lvl>
+  </w:abstractNum>
+  <w:num w:numId="1">
+    <w:abstractNumId w:val="0"/>
+  </w:num>
+</w:numbering>
 </file>
 
 <file path=word/styles.xml><?xml version="1.0" encoding="utf-8"?>
@@ -1207,6 +1718,17 @@
       <w:color w:val="808080"/>
     </w:rPr>
   </w:style>
+  <w:style w:type="paragraph" w:styleId="Paragraphedeliste">
+    <w:name w:val="List Paragraph"/>
+    <w:basedOn w:val="Normal"/>
+    <w:uiPriority w:val="34"/>
+    <w:qFormat/>
+    <w:rsid w:val="00761446"/>
+    <w:pPr>
+      <w:ind w:left="720"/>
+      <w:contextualSpacing/>
+    </w:pPr>
+  </w:style>
 </w:styles>
 </file>
 

</xml_diff>